<commit_message>
gqm added to paper
</commit_message>
<xml_diff>
--- a/Software Metrics(SE 843)/paperwork/typeScript_JavaScriptMatrixComparisonPaper.docx
+++ b/Software Metrics(SE 843)/paperwork/typeScript_JavaScriptMatrixComparisonPaper.docx
@@ -1176,13 +1176,6 @@
       </w:sdt>
     </w:p>
     <w:p>
-      <w:pPr>
-        <w:rPr>
-          <w:rFonts w:cs="Times New Roman"/>
-          <w:sz w:val="24"/>
-          <w:szCs w:val="24"/>
-        </w:rPr>
-      </w:pPr>
       <w:r>
         <w:t xml:space="preserve">Likewise, the paper (S. Rostami, L. Eshkevari, D. Mazinanian 2016) introduces the tool JSDeodorant, a plug-in for Eclipse. This tool enables us to observe courses in JavaScript. When examining items with a program code it can recognize the difference between modules and </w:t>
       </w:r>
@@ -1211,527 +1204,195 @@
           <w:sz w:val="28"/>
           <w:szCs w:val="28"/>
         </w:rPr>
-        <w:t>D</w:t>
-      </w:r>
-      <w:r>
-        <w:t xml:space="preserve">ATA </w:t>
-      </w:r>
-      <w:r>
-        <w:rPr>
-          <w:sz w:val="28"/>
-          <w:szCs w:val="28"/>
-        </w:rPr>
-        <w:t>C</w:t>
-      </w:r>
-      <w:r>
-        <w:t>OLLECTION</w:t>
+        <w:t>G</w:t>
+      </w:r>
+      <w:r>
+        <w:t>QM TREE</w:t>
       </w:r>
     </w:p>
     <w:p>
       <w:r>
-        <w:t xml:space="preserve">The JavaScript and Typescript projects are collected from </w:t>
-      </w:r>
-      <w:r>
-        <w:t>GitHub</w:t>
-      </w:r>
-      <w:r>
         <w:rPr>
-          <w:rStyle w:val="FootnoteReference"/>
+          <w:rFonts w:cs="Times New Roman"/>
+          <w:color w:val="222222"/>
+          <w:szCs w:val="20"/>
+          <w:shd w:val="clear" w:color="auto" w:fill="FFFFFF"/>
         </w:rPr>
-        <w:footnoteReference w:id="3"/>
-      </w:r>
-      <w:r>
-        <w:t>. We selected</w:t>
-      </w:r>
-      <w:r>
-        <w:t xml:space="preserve"> 10</w:t>
-      </w:r>
-      <w:r>
-        <w:t xml:space="preserve"> </w:t>
-      </w:r>
-      <w:r>
-        <w:t>JavaScript</w:t>
-      </w:r>
-      <w:r>
-        <w:t xml:space="preserve"> and </w:t>
-      </w:r>
-      <w:r>
-        <w:t xml:space="preserve">10 </w:t>
-      </w:r>
-      <w:r>
-        <w:t>T</w:t>
-      </w:r>
-      <w:r>
-        <w:t>ype</w:t>
-      </w:r>
-      <w:r>
-        <w:t>S</w:t>
-      </w:r>
-      <w:r>
-        <w:t xml:space="preserve">cript projects with similar features. We included small and medium sized projects in both </w:t>
-      </w:r>
-      <w:r>
-        <w:t>JavaScript</w:t>
-      </w:r>
-      <w:r>
-        <w:t xml:space="preserve"> and typescript.</w:t>
+        <w:t>GQM, the </w:t>
+      </w:r>
+      <w:hyperlink r:id="rId8" w:tooltip="Initialism" w:history="1">
+        <w:r>
+          <w:rPr>
+            <w:rStyle w:val="Hyperlink"/>
+            <w:rFonts w:cs="Times New Roman"/>
+            <w:color w:val="000000" w:themeColor="text1"/>
+            <w:szCs w:val="20"/>
+            <w:u w:val="none"/>
+            <w:shd w:val="clear" w:color="auto" w:fill="FFFFFF"/>
+          </w:rPr>
+          <w:t>initialism</w:t>
+        </w:r>
+      </w:hyperlink>
+      <w:r>
+        <w:rPr>
+          <w:rFonts w:cs="Times New Roman"/>
+          <w:color w:val="222222"/>
+          <w:szCs w:val="20"/>
+          <w:shd w:val="clear" w:color="auto" w:fill="FFFFFF"/>
+        </w:rPr>
+        <w:t> for "goal, question, metric", is an approach to </w:t>
+      </w:r>
+      <w:hyperlink r:id="rId9" w:tooltip="Software metric" w:history="1">
+        <w:r>
+          <w:rPr>
+            <w:rStyle w:val="Hyperlink"/>
+            <w:rFonts w:cs="Times New Roman"/>
+            <w:color w:val="000000" w:themeColor="text1"/>
+            <w:szCs w:val="20"/>
+            <w:u w:val="none"/>
+            <w:shd w:val="clear" w:color="auto" w:fill="FFFFFF"/>
+          </w:rPr>
+          <w:t>software</w:t>
+        </w:r>
+        <w:r>
+          <w:rPr>
+            <w:rStyle w:val="Hyperlink"/>
+            <w:rFonts w:cs="Times New Roman"/>
+            <w:color w:val="0B0080"/>
+            <w:szCs w:val="20"/>
+            <w:shd w:val="clear" w:color="auto" w:fill="FFFFFF"/>
+          </w:rPr>
+          <w:t xml:space="preserve"> </w:t>
+        </w:r>
+        <w:r>
+          <w:rPr>
+            <w:rStyle w:val="Hyperlink"/>
+            <w:rFonts w:cs="Times New Roman"/>
+            <w:color w:val="000000" w:themeColor="text1"/>
+            <w:szCs w:val="20"/>
+            <w:u w:val="none"/>
+            <w:shd w:val="clear" w:color="auto" w:fill="FFFFFF"/>
+          </w:rPr>
+          <w:t>metrics</w:t>
+        </w:r>
+      </w:hyperlink>
+      <w:r>
+        <w:rPr>
+          <w:color w:val="000000" w:themeColor="text1"/>
+        </w:rPr>
+        <w:t xml:space="preserve">. </w:t>
+      </w:r>
+      <w:sdt>
+        <w:sdtPr>
+          <w:rPr>
+            <w:color w:val="000000" w:themeColor="text1"/>
+          </w:rPr>
+          <w:id w:val="-1789572023"/>
+          <w:citation/>
+        </w:sdtPr>
+        <w:sdtContent>
+          <w:r>
+            <w:rPr>
+              <w:color w:val="000000" w:themeColor="text1"/>
+            </w:rPr>
+            <w:fldChar w:fldCharType="begin"/>
+          </w:r>
+          <w:r>
+            <w:rPr>
+              <w:color w:val="000000" w:themeColor="text1"/>
+            </w:rPr>
+            <w:instrText xml:space="preserve"> CITATION Bas19 \l 1033 </w:instrText>
+          </w:r>
+          <w:r>
+            <w:rPr>
+              <w:color w:val="000000" w:themeColor="text1"/>
+            </w:rPr>
+            <w:fldChar w:fldCharType="separate"/>
+          </w:r>
+          <w:r>
+            <w:rPr>
+              <w:noProof/>
+              <w:color w:val="000000" w:themeColor="text1"/>
+            </w:rPr>
+            <w:t>[10]</w:t>
+          </w:r>
+          <w:r>
+            <w:rPr>
+              <w:color w:val="000000" w:themeColor="text1"/>
+            </w:rPr>
+            <w:fldChar w:fldCharType="end"/>
+          </w:r>
+        </w:sdtContent>
+      </w:sdt>
+      <w:r>
+        <w:t xml:space="preserve"> GQM defines measurement model of three level.</w:t>
       </w:r>
     </w:p>
     <w:p>
-      <w:r>
-        <w:t>JavaScript Projects</w:t>
+      <w:pPr>
+        <w:keepNext/>
+      </w:pPr>
+      <w:r>
+        <w:rPr>
+          <w:noProof/>
+        </w:rPr>
+        <w:lastRenderedPageBreak/>
+        <w:drawing>
+          <wp:inline distT="0" distB="0" distL="0" distR="0" wp14:anchorId="692FA366" wp14:editId="297DE4A5">
+            <wp:extent cx="3337560" cy="2052955"/>
+            <wp:effectExtent l="0" t="0" r="0" b="4445"/>
+            <wp:docPr id="3" name="Picture 3"/>
+            <wp:cNvGraphicFramePr>
+              <a:graphicFrameLocks xmlns:a="http://schemas.openxmlformats.org/drawingml/2006/main" noChangeAspect="1"/>
+            </wp:cNvGraphicFramePr>
+            <a:graphic xmlns:a="http://schemas.openxmlformats.org/drawingml/2006/main">
+              <a:graphicData uri="http://schemas.openxmlformats.org/drawingml/2006/picture">
+                <pic:pic xmlns:pic="http://schemas.openxmlformats.org/drawingml/2006/picture">
+                  <pic:nvPicPr>
+                    <pic:cNvPr id="3" name="GQM.png"/>
+                    <pic:cNvPicPr/>
+                  </pic:nvPicPr>
+                  <pic:blipFill>
+                    <a:blip r:embed="rId10">
+                      <a:extLst>
+                        <a:ext uri="{28A0092B-C50C-407E-A947-70E740481C1C}">
+                          <a14:useLocalDpi xmlns:a14="http://schemas.microsoft.com/office/drawing/2010/main" val="0"/>
+                        </a:ext>
+                      </a:extLst>
+                    </a:blip>
+                    <a:stretch>
+                      <a:fillRect/>
+                    </a:stretch>
+                  </pic:blipFill>
+                  <pic:spPr>
+                    <a:xfrm>
+                      <a:off x="0" y="0"/>
+                      <a:ext cx="3337560" cy="2052955"/>
+                    </a:xfrm>
+                    <a:prstGeom prst="rect">
+                      <a:avLst/>
+                    </a:prstGeom>
+                  </pic:spPr>
+                </pic:pic>
+              </a:graphicData>
+            </a:graphic>
+          </wp:inline>
+        </w:drawing>
       </w:r>
     </w:p>
     <w:p>
       <w:pPr>
-        <w:pStyle w:val="ListParagraph"/>
-        <w:numPr>
-          <w:ilvl w:val="0"/>
-          <w:numId w:val="9"/>
-        </w:numPr>
-      </w:pPr>
-      <w:r>
-        <w:t>Web App</w:t>
-      </w:r>
-      <w:r>
-        <w:t>s</w:t>
-      </w:r>
-      <w:r>
-        <w:t>:</w:t>
-      </w:r>
-      <w:r>
-        <w:t xml:space="preserve"> Messenger, Video Downloader, Dodger game</w:t>
-      </w:r>
-      <w:r>
-        <w:t>,</w:t>
-      </w:r>
-      <w:r>
-        <w:t xml:space="preserve"> ShareIt, Gomoku Game, Tetris </w:t>
-      </w:r>
-      <w:r>
-        <w:t>Game, Connect</w:t>
-      </w:r>
-      <w:r>
-        <w:t>-Four game</w:t>
-      </w:r>
-    </w:p>
-    <w:p>
-      <w:pPr>
-        <w:pStyle w:val="ListParagraph"/>
-        <w:numPr>
-          <w:ilvl w:val="0"/>
-          <w:numId w:val="9"/>
-        </w:numPr>
-      </w:pPr>
-      <w:r>
-        <w:lastRenderedPageBreak/>
-        <w:t>Desktop Apps: Video to MP3 converter, Audio player, Video player</w:t>
-      </w:r>
-    </w:p>
-    <w:p>
-      <w:r>
-        <w:t>TypeScript Projects</w:t>
-      </w:r>
-    </w:p>
-    <w:p>
-      <w:pPr>
-        <w:pStyle w:val="ListParagraph"/>
-        <w:numPr>
-          <w:ilvl w:val="0"/>
-          <w:numId w:val="10"/>
-        </w:numPr>
-      </w:pPr>
-      <w:r>
-        <w:t>Web Apps:</w:t>
-      </w:r>
-      <w:r>
-        <w:t xml:space="preserve"> </w:t>
-      </w:r>
-      <w:r>
-        <w:t>Video to MP3 converter,</w:t>
-      </w:r>
-      <w:r>
-        <w:t xml:space="preserve"> Video Downloader, Dodger game</w:t>
-      </w:r>
-      <w:r>
-        <w:t>,</w:t>
-      </w:r>
-      <w:r>
-        <w:t xml:space="preserve"> Gomoku Game, Tetris Game, Connect-Four game</w:t>
-      </w:r>
-    </w:p>
-    <w:p>
-      <w:pPr>
-        <w:pStyle w:val="ListParagraph"/>
-        <w:numPr>
-          <w:ilvl w:val="0"/>
-          <w:numId w:val="10"/>
-        </w:numPr>
-      </w:pPr>
-      <w:r>
-        <w:t>Desktop Apps:</w:t>
-      </w:r>
-      <w:r>
-        <w:t xml:space="preserve"> </w:t>
-      </w:r>
-      <w:r>
-        <w:t>Messenger</w:t>
-      </w:r>
-      <w:r>
-        <w:t xml:space="preserve">, </w:t>
-      </w:r>
-      <w:r>
-        <w:t>Audio player, Video player</w:t>
-      </w:r>
-      <w:r>
-        <w:t>,</w:t>
-      </w:r>
-      <w:r>
-        <w:t xml:space="preserve"> </w:t>
-      </w:r>
-      <w:r>
-        <w:t>ShareIt</w:t>
-      </w:r>
-    </w:p>
-    <w:p>
-      <w:r>
-        <w:t>Desktop apps are on Electron JS framework.</w:t>
-      </w:r>
-    </w:p>
-    <w:p>
-      <w:pPr>
+        <w:pStyle w:val="Caption"/>
         <w:jc w:val="center"/>
-      </w:pPr>
-      <w:r>
-        <w:t>V. DATA PROCESSING</w:t>
-      </w:r>
-    </w:p>
-    <w:p>
-      <w:pPr>
         <w:rPr>
-          <w:rFonts w:cs="Times New Roman"/>
-          <w:sz w:val="24"/>
-          <w:szCs w:val="24"/>
+          <w:sz w:val="20"/>
+          <w:szCs w:val="22"/>
         </w:rPr>
       </w:pPr>
       <w:r>
-        <w:t>To measure cyclomatic complexity</w:t>
-      </w:r>
-      <w:r>
-        <w:t xml:space="preserve"> and number declared function</w:t>
-      </w:r>
-      <w:r>
-        <w:t xml:space="preserve"> of the projects we </w:t>
-      </w:r>
-      <w:r>
-        <w:t xml:space="preserve">write a TypeScript program. We </w:t>
-      </w:r>
-      <w:r>
-        <w:t xml:space="preserve">use </w:t>
-      </w:r>
-      <w:r>
-        <w:t>NPM</w:t>
-      </w:r>
-      <w:r>
-        <w:t xml:space="preserve"> package ts-complex in our program. We used VS</w:t>
-      </w:r>
-      <w:r>
-        <w:t>C</w:t>
-      </w:r>
-      <w:r>
-        <w:t>ode</w:t>
-      </w:r>
-      <w:r>
-        <w:t>-</w:t>
-      </w:r>
-      <w:r>
-        <w:t xml:space="preserve">Counter extension in </w:t>
-      </w:r>
-      <w:r>
-        <w:t>VSC</w:t>
-      </w:r>
-      <w:r>
-        <w:t xml:space="preserve">ode editor to get the number of </w:t>
-      </w:r>
-      <w:r>
-        <w:t>executable</w:t>
-      </w:r>
-      <w:r>
-        <w:t xml:space="preserve"> line</w:t>
-      </w:r>
-      <w:r>
-        <w:t xml:space="preserve"> and number comments to projects.</w:t>
-      </w:r>
-    </w:p>
-    <w:p>
-      <w:pPr>
-        <w:jc w:val="center"/>
-      </w:pPr>
-      <w:r>
-        <w:t>V</w:t>
-      </w:r>
-      <w:r>
-        <w:t>I</w:t>
-      </w:r>
-      <w:r>
-        <w:rPr>
-          <w:b/>
-          <w:bCs/>
-        </w:rPr>
-        <w:t xml:space="preserve">. </w:t>
-      </w:r>
-      <w:r>
-        <w:rPr>
-          <w:sz w:val="28"/>
-          <w:szCs w:val="28"/>
-        </w:rPr>
-        <w:t>R</w:t>
-      </w:r>
-      <w:r>
-        <w:t>ESULT</w:t>
-      </w:r>
-    </w:p>
-    <w:p>
-      <w:r>
-        <w:t xml:space="preserve">We identified the </w:t>
-      </w:r>
-      <w:r>
-        <w:t>metrics</w:t>
-      </w:r>
-      <w:r>
-        <w:t xml:space="preserve"> below:</w:t>
-      </w:r>
-    </w:p>
-    <w:p>
-      <w:pPr>
-        <w:pStyle w:val="ListParagraph"/>
-        <w:numPr>
-          <w:ilvl w:val="0"/>
-          <w:numId w:val="4"/>
-        </w:numPr>
-      </w:pPr>
-      <w:r>
-        <w:t xml:space="preserve">Executable </w:t>
-      </w:r>
-      <w:r>
-        <w:t>Lines of Co</w:t>
-      </w:r>
-      <w:r>
-        <w:t>de</w:t>
-      </w:r>
-    </w:p>
-    <w:p>
-      <w:pPr>
-        <w:pStyle w:val="ListParagraph"/>
-        <w:numPr>
-          <w:ilvl w:val="0"/>
-          <w:numId w:val="4"/>
-        </w:numPr>
-      </w:pPr>
-      <w:r>
-        <w:t>Number of Statements</w:t>
-      </w:r>
-    </w:p>
-    <w:p>
-      <w:pPr>
-        <w:pStyle w:val="ListParagraph"/>
-        <w:numPr>
-          <w:ilvl w:val="0"/>
-          <w:numId w:val="4"/>
-        </w:numPr>
-      </w:pPr>
-      <w:r>
-        <w:t>Cyclomatic Complexity</w:t>
-      </w:r>
-    </w:p>
-    <w:p>
-      <w:pPr>
-        <w:pStyle w:val="ListParagraph"/>
-        <w:numPr>
-          <w:ilvl w:val="0"/>
-          <w:numId w:val="4"/>
-        </w:numPr>
-      </w:pPr>
-      <w:r>
-        <w:t>Ration Comment to code</w:t>
-      </w:r>
-    </w:p>
-    <w:p>
-      <w:pPr>
-        <w:pStyle w:val="ListParagraph"/>
-        <w:numPr>
-          <w:ilvl w:val="0"/>
-          <w:numId w:val="4"/>
-        </w:numPr>
-      </w:pPr>
-      <w:r>
-        <w:t>Number of instance variable</w:t>
-      </w:r>
-    </w:p>
-    <w:p>
-      <w:pPr>
-        <w:pStyle w:val="ListParagraph"/>
-        <w:numPr>
-          <w:ilvl w:val="0"/>
-          <w:numId w:val="4"/>
-        </w:numPr>
-      </w:pPr>
-      <w:r>
-        <w:t>Average Cyclomatic complexity</w:t>
-      </w:r>
-    </w:p>
-    <w:p>
-      <w:pPr>
-        <w:pStyle w:val="ListParagraph"/>
-        <w:numPr>
-          <w:ilvl w:val="0"/>
-          <w:numId w:val="4"/>
-        </w:numPr>
-      </w:pPr>
-      <w:r>
-        <w:t>Number of declare</w:t>
-      </w:r>
-      <w:r>
-        <w:t>d</w:t>
-      </w:r>
-      <w:r>
-        <w:t xml:space="preserve"> function</w:t>
-      </w:r>
-    </w:p>
-    <w:p>
-      <w:pPr>
-        <w:pStyle w:val="ListParagraph"/>
-        <w:numPr>
-          <w:ilvl w:val="0"/>
-          <w:numId w:val="4"/>
-        </w:numPr>
-      </w:pPr>
-      <w:r>
-        <w:t>Maintainability Index</w:t>
-      </w:r>
-    </w:p>
-    <w:p>
-      <w:r>
-        <w:t xml:space="preserve">From the </w:t>
-      </w:r>
-      <w:r>
-        <w:t>above</w:t>
-      </w:r>
-      <w:r>
-        <w:t xml:space="preserve"> metrics we focused the following metrics:</w:t>
-      </w:r>
-    </w:p>
-    <w:p>
-      <w:pPr>
-        <w:pStyle w:val="ListParagraph"/>
-        <w:numPr>
-          <w:ilvl w:val="0"/>
-          <w:numId w:val="2"/>
-        </w:numPr>
-      </w:pPr>
-      <w:r>
-        <w:t>Average Cyclomatic Complexity</w:t>
-      </w:r>
-    </w:p>
-    <w:p>
-      <w:pPr>
-        <w:pStyle w:val="ListParagraph"/>
-        <w:numPr>
-          <w:ilvl w:val="0"/>
-          <w:numId w:val="2"/>
-        </w:numPr>
-      </w:pPr>
-      <w:r>
-        <w:t>Ration Comment to code</w:t>
-      </w:r>
-    </w:p>
-    <w:p>
-      <w:pPr>
-        <w:pStyle w:val="ListParagraph"/>
-        <w:numPr>
-          <w:ilvl w:val="0"/>
-          <w:numId w:val="2"/>
-        </w:numPr>
-      </w:pPr>
-      <w:r>
-        <w:t>Executable l</w:t>
-      </w:r>
-      <w:r>
-        <w:t>ines of code</w:t>
-      </w:r>
-    </w:p>
-    <w:p>
-      <w:pPr>
-        <w:pStyle w:val="ListParagraph"/>
-        <w:numPr>
-          <w:ilvl w:val="0"/>
-          <w:numId w:val="2"/>
-        </w:numPr>
-      </w:pPr>
-      <w:r>
-        <w:t>Number of declare</w:t>
-      </w:r>
-      <w:r>
-        <w:t>d</w:t>
-      </w:r>
-      <w:r>
-        <w:t xml:space="preserve"> function</w:t>
-      </w:r>
-    </w:p>
-    <w:p>
-      <w:pPr>
-        <w:pStyle w:val="ListParagraph"/>
-        <w:numPr>
-          <w:ilvl w:val="0"/>
-          <w:numId w:val="2"/>
-        </w:numPr>
-      </w:pPr>
-      <w:r>
-        <w:t>Maintainability Index</w:t>
-      </w:r>
-    </w:p>
-    <w:p>
-      <w:r>
-        <w:rPr>
-          <w:b/>
-          <w:bCs/>
-        </w:rPr>
-        <w:t>Average Cyclomatic Complexity</w:t>
-      </w:r>
-      <w:r>
-        <w:rPr>
-          <w:b/>
-          <w:bCs/>
-        </w:rPr>
-        <w:t xml:space="preserve">: </w:t>
-      </w:r>
-      <w:r>
-        <w:t>We measured the average cyclomatic corresponding to the number of functions/methods</w:t>
-      </w:r>
-      <w:r>
-        <w:t xml:space="preserve">. </w:t>
-      </w:r>
-      <w:r>
-        <w:t>We found a potential difference of average cyclomatic in JavaScript and TypeScript project pairs.</w:t>
-      </w:r>
-    </w:p>
-    <w:p>
-      <w:pPr>
-        <w:jc w:val="center"/>
-      </w:pPr>
-      <w:r>
-        <w:t>Table</w:t>
-      </w:r>
-      <w:r>
-        <w:rPr>
-          <w:rStyle w:val="FootnoteReference"/>
-        </w:rPr>
-        <w:footnoteReference w:id="4"/>
-      </w:r>
-      <w:r>
-        <w:t xml:space="preserve"> </w:t>
-      </w:r>
-      <w:fldSimple w:instr=" SEQ Table \* ARABIC ">
+        <w:t xml:space="preserve">Figure </w:t>
+      </w:r>
+      <w:fldSimple w:instr=" SEQ Figure \* ARABIC ">
         <w:r>
           <w:rPr>
             <w:noProof/>
@@ -1739,6 +1400,577 @@
           <w:t>1</w:t>
         </w:r>
       </w:fldSimple>
+      <w:r>
+        <w:t xml:space="preserve">: GQM tree to </w:t>
+      </w:r>
+      <w:r>
+        <w:t>determine</w:t>
+      </w:r>
+      <w:r>
+        <w:t xml:space="preserve"> maintainability of a program</w:t>
+      </w:r>
+    </w:p>
+    <w:p>
+      <w:pPr>
+        <w:jc w:val="center"/>
+      </w:pPr>
+      <w:r>
+        <w:t xml:space="preserve">V. </w:t>
+      </w:r>
+      <w:r>
+        <w:rPr>
+          <w:sz w:val="28"/>
+          <w:szCs w:val="28"/>
+        </w:rPr>
+        <w:t>D</w:t>
+      </w:r>
+      <w:r>
+        <w:t xml:space="preserve">ATA </w:t>
+      </w:r>
+      <w:r>
+        <w:rPr>
+          <w:sz w:val="28"/>
+          <w:szCs w:val="28"/>
+        </w:rPr>
+        <w:t>C</w:t>
+      </w:r>
+      <w:r>
+        <w:t>OLLECTION</w:t>
+      </w:r>
+    </w:p>
+    <w:p>
+      <w:r>
+        <w:t xml:space="preserve">The JavaScript and Typescript projects are collected from </w:t>
+      </w:r>
+      <w:r>
+        <w:t>GitHub</w:t>
+      </w:r>
+      <w:r>
+        <w:rPr>
+          <w:rStyle w:val="FootnoteReference"/>
+        </w:rPr>
+        <w:footnoteReference w:id="3"/>
+      </w:r>
+      <w:r>
+        <w:t>. We selected</w:t>
+      </w:r>
+      <w:r>
+        <w:t xml:space="preserve"> 10</w:t>
+      </w:r>
+      <w:r>
+        <w:t xml:space="preserve"> </w:t>
+      </w:r>
+      <w:r>
+        <w:t>JavaScript</w:t>
+      </w:r>
+      <w:r>
+        <w:t xml:space="preserve"> and </w:t>
+      </w:r>
+      <w:r>
+        <w:t xml:space="preserve">10 </w:t>
+      </w:r>
+      <w:r>
+        <w:t>T</w:t>
+      </w:r>
+      <w:r>
+        <w:t>ype</w:t>
+      </w:r>
+      <w:r>
+        <w:t>S</w:t>
+      </w:r>
+      <w:r>
+        <w:t xml:space="preserve">cript projects with similar features. We included small and medium sized projects in both </w:t>
+      </w:r>
+      <w:r>
+        <w:t>JavaScript</w:t>
+      </w:r>
+      <w:r>
+        <w:t xml:space="preserve"> and typescript.</w:t>
+      </w:r>
+    </w:p>
+    <w:p>
+      <w:r>
+        <w:t>JavaScript Projects</w:t>
+      </w:r>
+    </w:p>
+    <w:p>
+      <w:pPr>
+        <w:pStyle w:val="ListParagraph"/>
+        <w:numPr>
+          <w:ilvl w:val="0"/>
+          <w:numId w:val="9"/>
+        </w:numPr>
+      </w:pPr>
+      <w:r>
+        <w:t>Web App</w:t>
+      </w:r>
+      <w:r>
+        <w:t>s</w:t>
+      </w:r>
+      <w:r>
+        <w:t>:</w:t>
+      </w:r>
+      <w:r>
+        <w:t xml:space="preserve"> Messenger, Video Downloader, Dodger game</w:t>
+      </w:r>
+      <w:r>
+        <w:t>,</w:t>
+      </w:r>
+      <w:r>
+        <w:t xml:space="preserve"> ShareIt, Gomoku Game, Tetris </w:t>
+      </w:r>
+      <w:r>
+        <w:t>Game, Connect</w:t>
+      </w:r>
+      <w:r>
+        <w:t>-Four game</w:t>
+      </w:r>
+    </w:p>
+    <w:p>
+      <w:pPr>
+        <w:pStyle w:val="ListParagraph"/>
+        <w:numPr>
+          <w:ilvl w:val="0"/>
+          <w:numId w:val="9"/>
+        </w:numPr>
+      </w:pPr>
+      <w:r>
+        <w:t>Desktop Apps: Video to MP3 converter, Audio player, Video player</w:t>
+      </w:r>
+    </w:p>
+    <w:p>
+      <w:r>
+        <w:t>TypeScript Projects</w:t>
+      </w:r>
+    </w:p>
+    <w:p>
+      <w:pPr>
+        <w:pStyle w:val="ListParagraph"/>
+        <w:numPr>
+          <w:ilvl w:val="0"/>
+          <w:numId w:val="10"/>
+        </w:numPr>
+      </w:pPr>
+      <w:r>
+        <w:t>Web Apps:</w:t>
+      </w:r>
+      <w:r>
+        <w:t xml:space="preserve"> </w:t>
+      </w:r>
+      <w:r>
+        <w:t>Video to MP3 converter,</w:t>
+      </w:r>
+      <w:r>
+        <w:t xml:space="preserve"> Video Downloader, Dodger game</w:t>
+      </w:r>
+      <w:r>
+        <w:t>,</w:t>
+      </w:r>
+      <w:r>
+        <w:t xml:space="preserve"> Gomoku Game, Tetris Game, Connect-Four game</w:t>
+      </w:r>
+    </w:p>
+    <w:p>
+      <w:pPr>
+        <w:pStyle w:val="ListParagraph"/>
+        <w:numPr>
+          <w:ilvl w:val="0"/>
+          <w:numId w:val="10"/>
+        </w:numPr>
+      </w:pPr>
+      <w:r>
+        <w:t>Desktop Apps:</w:t>
+      </w:r>
+      <w:r>
+        <w:t xml:space="preserve"> </w:t>
+      </w:r>
+      <w:r>
+        <w:t>Messenger</w:t>
+      </w:r>
+      <w:r>
+        <w:t xml:space="preserve">, </w:t>
+      </w:r>
+      <w:r>
+        <w:t>Audio player, Video player</w:t>
+      </w:r>
+      <w:r>
+        <w:t>,</w:t>
+      </w:r>
+      <w:r>
+        <w:t xml:space="preserve"> </w:t>
+      </w:r>
+      <w:r>
+        <w:t>ShareIt</w:t>
+      </w:r>
+    </w:p>
+    <w:p>
+      <w:r>
+        <w:t>Desktop apps are on Electron JS framework.</w:t>
+      </w:r>
+    </w:p>
+    <w:p>
+      <w:pPr>
+        <w:jc w:val="center"/>
+      </w:pPr>
+      <w:r>
+        <w:t>V</w:t>
+      </w:r>
+      <w:r>
+        <w:t>I</w:t>
+      </w:r>
+      <w:r>
+        <w:t>. DATA PROCESSING</w:t>
+      </w:r>
+    </w:p>
+    <w:p>
+      <w:pPr>
+        <w:rPr>
+          <w:rFonts w:cs="Times New Roman"/>
+          <w:sz w:val="24"/>
+          <w:szCs w:val="24"/>
+        </w:rPr>
+      </w:pPr>
+      <w:r>
+        <w:t>To measure cyclomatic complexity</w:t>
+      </w:r>
+      <w:r>
+        <w:t xml:space="preserve"> and number declared function</w:t>
+      </w:r>
+      <w:r>
+        <w:t xml:space="preserve"> of the projects we </w:t>
+      </w:r>
+      <w:r>
+        <w:t xml:space="preserve">write a TypeScript program. We </w:t>
+      </w:r>
+      <w:r>
+        <w:t xml:space="preserve">use </w:t>
+      </w:r>
+      <w:r>
+        <w:t>NPM</w:t>
+      </w:r>
+      <w:r>
+        <w:t xml:space="preserve"> package ts-complex in our program. We used VS</w:t>
+      </w:r>
+      <w:r>
+        <w:t>C</w:t>
+      </w:r>
+      <w:r>
+        <w:t>ode</w:t>
+      </w:r>
+      <w:r>
+        <w:t>-</w:t>
+      </w:r>
+      <w:r>
+        <w:t xml:space="preserve">Counter extension in </w:t>
+      </w:r>
+      <w:r>
+        <w:t>VSC</w:t>
+      </w:r>
+      <w:r>
+        <w:t xml:space="preserve">ode editor to get the number of </w:t>
+      </w:r>
+      <w:r>
+        <w:t>executable</w:t>
+      </w:r>
+      <w:r>
+        <w:t xml:space="preserve"> line</w:t>
+      </w:r>
+      <w:r>
+        <w:t xml:space="preserve"> and number comments to projects.</w:t>
+      </w:r>
+    </w:p>
+    <w:p>
+      <w:pPr>
+        <w:jc w:val="center"/>
+      </w:pPr>
+      <w:r>
+        <w:t>V</w:t>
+      </w:r>
+      <w:r>
+        <w:t>I</w:t>
+      </w:r>
+      <w:r>
+        <w:t>I</w:t>
+      </w:r>
+      <w:r>
+        <w:rPr>
+          <w:b/>
+          <w:bCs/>
+        </w:rPr>
+        <w:t xml:space="preserve">. </w:t>
+      </w:r>
+      <w:r>
+        <w:rPr>
+          <w:sz w:val="28"/>
+          <w:szCs w:val="28"/>
+        </w:rPr>
+        <w:t>R</w:t>
+      </w:r>
+      <w:r>
+        <w:t>ESULT</w:t>
+      </w:r>
+    </w:p>
+    <w:p>
+      <w:r>
+        <w:t xml:space="preserve">We identified the </w:t>
+      </w:r>
+      <w:r>
+        <w:t>metrics</w:t>
+      </w:r>
+      <w:r>
+        <w:t xml:space="preserve"> below:</w:t>
+      </w:r>
+    </w:p>
+    <w:p>
+      <w:pPr>
+        <w:pStyle w:val="ListParagraph"/>
+        <w:numPr>
+          <w:ilvl w:val="0"/>
+          <w:numId w:val="4"/>
+        </w:numPr>
+      </w:pPr>
+      <w:r>
+        <w:t xml:space="preserve">Executable </w:t>
+      </w:r>
+      <w:r>
+        <w:t>Lines of Co</w:t>
+      </w:r>
+      <w:r>
+        <w:t>de</w:t>
+      </w:r>
+    </w:p>
+    <w:p>
+      <w:pPr>
+        <w:pStyle w:val="ListParagraph"/>
+        <w:numPr>
+          <w:ilvl w:val="0"/>
+          <w:numId w:val="4"/>
+        </w:numPr>
+      </w:pPr>
+      <w:r>
+        <w:t>Number of Statements</w:t>
+      </w:r>
+    </w:p>
+    <w:p>
+      <w:pPr>
+        <w:pStyle w:val="ListParagraph"/>
+        <w:numPr>
+          <w:ilvl w:val="0"/>
+          <w:numId w:val="4"/>
+        </w:numPr>
+      </w:pPr>
+      <w:r>
+        <w:t>Cyclomatic Complexity</w:t>
+      </w:r>
+    </w:p>
+    <w:p>
+      <w:pPr>
+        <w:pStyle w:val="ListParagraph"/>
+        <w:numPr>
+          <w:ilvl w:val="0"/>
+          <w:numId w:val="4"/>
+        </w:numPr>
+      </w:pPr>
+      <w:r>
+        <w:t>Ration Comment to code</w:t>
+      </w:r>
+    </w:p>
+    <w:p>
+      <w:pPr>
+        <w:pStyle w:val="ListParagraph"/>
+        <w:numPr>
+          <w:ilvl w:val="0"/>
+          <w:numId w:val="4"/>
+        </w:numPr>
+      </w:pPr>
+      <w:r>
+        <w:t>Number of instance variable</w:t>
+      </w:r>
+    </w:p>
+    <w:p>
+      <w:pPr>
+        <w:pStyle w:val="ListParagraph"/>
+        <w:numPr>
+          <w:ilvl w:val="0"/>
+          <w:numId w:val="4"/>
+        </w:numPr>
+      </w:pPr>
+      <w:r>
+        <w:t>Average Cyclomatic complexity</w:t>
+      </w:r>
+    </w:p>
+    <w:p>
+      <w:pPr>
+        <w:pStyle w:val="ListParagraph"/>
+        <w:numPr>
+          <w:ilvl w:val="0"/>
+          <w:numId w:val="4"/>
+        </w:numPr>
+      </w:pPr>
+      <w:r>
+        <w:t>Number of declare</w:t>
+      </w:r>
+      <w:r>
+        <w:t>d</w:t>
+      </w:r>
+      <w:r>
+        <w:t xml:space="preserve"> function</w:t>
+      </w:r>
+    </w:p>
+    <w:p>
+      <w:pPr>
+        <w:pStyle w:val="ListParagraph"/>
+        <w:numPr>
+          <w:ilvl w:val="0"/>
+          <w:numId w:val="4"/>
+        </w:numPr>
+      </w:pPr>
+      <w:r>
+        <w:t>Maintainability Index</w:t>
+      </w:r>
+    </w:p>
+    <w:p>
+      <w:r>
+        <w:t xml:space="preserve">From the </w:t>
+      </w:r>
+      <w:r>
+        <w:t>above</w:t>
+      </w:r>
+      <w:r>
+        <w:t xml:space="preserve"> metrics we focused the following metrics:</w:t>
+      </w:r>
+    </w:p>
+    <w:p>
+      <w:pPr>
+        <w:pStyle w:val="ListParagraph"/>
+        <w:numPr>
+          <w:ilvl w:val="0"/>
+          <w:numId w:val="2"/>
+        </w:numPr>
+      </w:pPr>
+      <w:r>
+        <w:t>Average Cyclomatic Complexity</w:t>
+      </w:r>
+    </w:p>
+    <w:p>
+      <w:pPr>
+        <w:pStyle w:val="ListParagraph"/>
+        <w:numPr>
+          <w:ilvl w:val="0"/>
+          <w:numId w:val="2"/>
+        </w:numPr>
+      </w:pPr>
+      <w:r>
+        <w:t>Ration Comment to code</w:t>
+      </w:r>
+    </w:p>
+    <w:p>
+      <w:pPr>
+        <w:pStyle w:val="ListParagraph"/>
+        <w:numPr>
+          <w:ilvl w:val="0"/>
+          <w:numId w:val="2"/>
+        </w:numPr>
+      </w:pPr>
+      <w:r>
+        <w:t>Executable l</w:t>
+      </w:r>
+      <w:r>
+        <w:t>ines of code</w:t>
+      </w:r>
+    </w:p>
+    <w:p>
+      <w:pPr>
+        <w:pStyle w:val="ListParagraph"/>
+        <w:numPr>
+          <w:ilvl w:val="0"/>
+          <w:numId w:val="2"/>
+        </w:numPr>
+      </w:pPr>
+      <w:r>
+        <w:t>Number of declare</w:t>
+      </w:r>
+      <w:r>
+        <w:t>d</w:t>
+      </w:r>
+      <w:r>
+        <w:t xml:space="preserve"> function</w:t>
+      </w:r>
+    </w:p>
+    <w:p>
+      <w:pPr>
+        <w:pStyle w:val="ListParagraph"/>
+        <w:numPr>
+          <w:ilvl w:val="0"/>
+          <w:numId w:val="2"/>
+        </w:numPr>
+      </w:pPr>
+      <w:r>
+        <w:t>Maintainability Index</w:t>
+      </w:r>
+    </w:p>
+    <w:p>
+      <w:r>
+        <w:rPr>
+          <w:b/>
+          <w:bCs/>
+        </w:rPr>
+        <w:t>Average Cyclomatic Complexity</w:t>
+      </w:r>
+      <w:r>
+        <w:rPr>
+          <w:b/>
+          <w:bCs/>
+        </w:rPr>
+        <w:t xml:space="preserve">: </w:t>
+      </w:r>
+      <w:r>
+        <w:t>We measured the average cyclomatic corresponding to the number of functions/methods</w:t>
+      </w:r>
+      <w:r>
+        <w:t xml:space="preserve">. </w:t>
+      </w:r>
+      <w:r>
+        <w:t>We found a potential difference of average cyclomatic in JavaScript and TypeScript project pairs.</w:t>
+      </w:r>
+    </w:p>
+    <w:p>
+      <w:pPr>
+        <w:jc w:val="center"/>
+      </w:pPr>
+      <w:r>
+        <w:t>Table</w:t>
+      </w:r>
+      <w:r>
+        <w:rPr>
+          <w:rStyle w:val="FootnoteReference"/>
+        </w:rPr>
+        <w:footnoteReference w:id="4"/>
+      </w:r>
+      <w:r>
+        <w:t xml:space="preserve"> </w:t>
+      </w:r>
+      <w:r>
+        <w:fldChar w:fldCharType="begin"/>
+      </w:r>
+      <w:r>
+        <w:instrText xml:space="preserve"> SEQ Table \* ARABIC </w:instrText>
+      </w:r>
+      <w:r>
+        <w:fldChar w:fldCharType="separate"/>
+      </w:r>
+      <w:r>
+        <w:rPr>
+          <w:noProof/>
+        </w:rPr>
+        <w:t>1</w:t>
+      </w:r>
+      <w:r>
+        <w:rPr>
+          <w:noProof/>
+        </w:rPr>
+        <w:fldChar w:fldCharType="end"/>
+      </w:r>
       <w:r>
         <w:t>:Average Cyclomatic Complexity comparison</w:t>
       </w:r>
@@ -2288,7 +2520,7 @@
             <wp:cNvGraphicFramePr/>
             <a:graphic xmlns:a="http://schemas.openxmlformats.org/drawingml/2006/main">
               <a:graphicData uri="http://schemas.openxmlformats.org/drawingml/2006/chart">
-                <c:chart xmlns:c="http://schemas.openxmlformats.org/drawingml/2006/chart" xmlns:r="http://schemas.openxmlformats.org/officeDocument/2006/relationships" r:id="rId8"/>
+                <c:chart xmlns:c="http://schemas.openxmlformats.org/drawingml/2006/chart" xmlns:r="http://schemas.openxmlformats.org/officeDocument/2006/relationships" r:id="rId11"/>
               </a:graphicData>
             </a:graphic>
           </wp:inline>
@@ -2302,20 +2534,34 @@
       <w:r>
         <w:t xml:space="preserve">Figure </w:t>
       </w:r>
-      <w:fldSimple w:instr=" SEQ Figure \* ARABIC ">
-        <w:r>
-          <w:rPr>
-            <w:noProof/>
-          </w:rPr>
-          <w:t>1</w:t>
-        </w:r>
-      </w:fldSimple>
+      <w:r>
+        <w:fldChar w:fldCharType="begin"/>
+      </w:r>
+      <w:r>
+        <w:instrText xml:space="preserve"> SEQ Figure \* ARABIC </w:instrText>
+      </w:r>
+      <w:r>
+        <w:fldChar w:fldCharType="separate"/>
+      </w:r>
+      <w:r>
+        <w:rPr>
+          <w:noProof/>
+        </w:rPr>
+        <w:t>2</w:t>
+      </w:r>
+      <w:r>
+        <w:rPr>
+          <w:noProof/>
+        </w:rPr>
+        <w:fldChar w:fldCharType="end"/>
+      </w:r>
       <w:r>
         <w:t>: Average Complexity of TypeScript and JavaScript Project</w:t>
       </w:r>
     </w:p>
     <w:p>
       <w:r>
+        <w:lastRenderedPageBreak/>
         <w:t>We find that for each of the 10 JavaScript and TypeScript project</w:t>
       </w:r>
       <w:r>
@@ -2344,22 +2590,45 @@
       <w:r>
         <w:t xml:space="preserve">Table </w:t>
       </w:r>
-      <w:fldSimple w:instr=" SEQ Table \* ARABIC ">
-        <w:r>
-          <w:rPr>
-            <w:noProof/>
-          </w:rPr>
-          <w:t>2</w:t>
-        </w:r>
-      </w:fldSimple>
-      <w:r>
-        <w:t>:Ration comment comparison</w:t>
+      <w:r>
+        <w:fldChar w:fldCharType="begin"/>
+      </w:r>
+      <w:r>
+        <w:instrText xml:space="preserve"> SEQ</w:instrText>
+      </w:r>
+      <w:r>
+        <w:instrText xml:space="preserve"> Table \* ARABIC </w:instrText>
+      </w:r>
+      <w:r>
+        <w:fldChar w:fldCharType="separate"/>
+      </w:r>
+      <w:r>
+        <w:rPr>
+          <w:noProof/>
+        </w:rPr>
+        <w:t>2</w:t>
+      </w:r>
+      <w:r>
+        <w:rPr>
+          <w:noProof/>
+        </w:rPr>
+        <w:fldChar w:fldCharType="end"/>
+      </w:r>
+      <w:r>
+        <w:t xml:space="preserve">:Ration comment </w:t>
+      </w:r>
+      <w:r>
+        <w:t>comparison (</w:t>
+      </w:r>
+      <w:r>
+        <w:t>in percentage)</w:t>
       </w:r>
     </w:p>
     <w:tbl>
       <w:tblPr>
         <w:tblStyle w:val="TableGrid"/>
-        <w:tblW w:w="5667" w:type="dxa"/>
+        <w:tblW w:w="5246" w:type="dxa"/>
+        <w:tblLayout w:type="fixed"/>
         <w:tblCellMar>
           <w:left w:w="43" w:type="dxa"/>
           <w:right w:w="43" w:type="dxa"/>
@@ -2367,31 +2636,31 @@
         <w:tblLook w:val="04A0" w:firstRow="1" w:lastRow="0" w:firstColumn="1" w:lastColumn="0" w:noHBand="0" w:noVBand="1"/>
       </w:tblPr>
       <w:tblGrid>
-        <w:gridCol w:w="220"/>
-        <w:gridCol w:w="522"/>
-        <w:gridCol w:w="522"/>
-        <w:gridCol w:w="522"/>
-        <w:gridCol w:w="634"/>
-        <w:gridCol w:w="634"/>
-        <w:gridCol w:w="467"/>
-        <w:gridCol w:w="467"/>
-        <w:gridCol w:w="467"/>
-        <w:gridCol w:w="467"/>
-        <w:gridCol w:w="745"/>
+        <w:gridCol w:w="265"/>
+        <w:gridCol w:w="540"/>
+        <w:gridCol w:w="450"/>
+        <w:gridCol w:w="450"/>
+        <w:gridCol w:w="540"/>
+        <w:gridCol w:w="540"/>
+        <w:gridCol w:w="450"/>
+        <w:gridCol w:w="450"/>
+        <w:gridCol w:w="450"/>
+        <w:gridCol w:w="450"/>
+        <w:gridCol w:w="661"/>
       </w:tblGrid>
       <w:tr>
         <w:trPr>
-          <w:trHeight w:val="133"/>
+          <w:trHeight w:val="147"/>
         </w:trPr>
         <w:tc>
           <w:tcPr>
-            <w:tcW w:w="220" w:type="dxa"/>
+            <w:tcW w:w="265" w:type="dxa"/>
           </w:tcPr>
           <w:p/>
         </w:tc>
         <w:tc>
           <w:tcPr>
-            <w:tcW w:w="522" w:type="dxa"/>
+            <w:tcW w:w="540" w:type="dxa"/>
           </w:tcPr>
           <w:p>
             <w:pPr>
@@ -2413,7 +2682,7 @@
         </w:tc>
         <w:tc>
           <w:tcPr>
-            <w:tcW w:w="522" w:type="dxa"/>
+            <w:tcW w:w="450" w:type="dxa"/>
           </w:tcPr>
           <w:p>
             <w:pPr>
@@ -2426,7 +2695,7 @@
         </w:tc>
         <w:tc>
           <w:tcPr>
-            <w:tcW w:w="522" w:type="dxa"/>
+            <w:tcW w:w="450" w:type="dxa"/>
           </w:tcPr>
           <w:p>
             <w:pPr>
@@ -2439,7 +2708,7 @@
         </w:tc>
         <w:tc>
           <w:tcPr>
-            <w:tcW w:w="634" w:type="dxa"/>
+            <w:tcW w:w="540" w:type="dxa"/>
           </w:tcPr>
           <w:p>
             <w:r>
@@ -2449,7 +2718,7 @@
         </w:tc>
         <w:tc>
           <w:tcPr>
-            <w:tcW w:w="634" w:type="dxa"/>
+            <w:tcW w:w="540" w:type="dxa"/>
           </w:tcPr>
           <w:p>
             <w:r>
@@ -2459,7 +2728,7 @@
         </w:tc>
         <w:tc>
           <w:tcPr>
-            <w:tcW w:w="467" w:type="dxa"/>
+            <w:tcW w:w="450" w:type="dxa"/>
           </w:tcPr>
           <w:p>
             <w:r>
@@ -2469,7 +2738,7 @@
         </w:tc>
         <w:tc>
           <w:tcPr>
-            <w:tcW w:w="467" w:type="dxa"/>
+            <w:tcW w:w="450" w:type="dxa"/>
           </w:tcPr>
           <w:p>
             <w:r>
@@ -2479,7 +2748,7 @@
         </w:tc>
         <w:tc>
           <w:tcPr>
-            <w:tcW w:w="467" w:type="dxa"/>
+            <w:tcW w:w="450" w:type="dxa"/>
           </w:tcPr>
           <w:p>
             <w:pPr>
@@ -2492,7 +2761,7 @@
         </w:tc>
         <w:tc>
           <w:tcPr>
-            <w:tcW w:w="467" w:type="dxa"/>
+            <w:tcW w:w="450" w:type="dxa"/>
           </w:tcPr>
           <w:p>
             <w:r>
@@ -2502,7 +2771,7 @@
         </w:tc>
         <w:tc>
           <w:tcPr>
-            <w:tcW w:w="745" w:type="dxa"/>
+            <w:tcW w:w="661" w:type="dxa"/>
           </w:tcPr>
           <w:p>
             <w:pPr>
@@ -2516,11 +2785,11 @@
       </w:tr>
       <w:tr>
         <w:trPr>
-          <w:trHeight w:val="418"/>
+          <w:trHeight w:val="462"/>
         </w:trPr>
         <w:tc>
           <w:tcPr>
-            <w:tcW w:w="220" w:type="dxa"/>
+            <w:tcW w:w="265" w:type="dxa"/>
           </w:tcPr>
           <w:p>
             <w:r>
@@ -2530,7 +2799,7 @@
         </w:tc>
         <w:tc>
           <w:tcPr>
-            <w:tcW w:w="522" w:type="dxa"/>
+            <w:tcW w:w="540" w:type="dxa"/>
             <w:vAlign w:val="bottom"/>
           </w:tcPr>
           <w:p>
@@ -2540,13 +2809,13 @@
                 <w:color w:val="000000"/>
                 <w:sz w:val="22"/>
               </w:rPr>
-              <w:t>24%</w:t>
-            </w:r>
-          </w:p>
-        </w:tc>
-        <w:tc>
-          <w:tcPr>
-            <w:tcW w:w="522" w:type="dxa"/>
+              <w:t>24</w:t>
+            </w:r>
+          </w:p>
+        </w:tc>
+        <w:tc>
+          <w:tcPr>
+            <w:tcW w:w="450" w:type="dxa"/>
             <w:vAlign w:val="bottom"/>
           </w:tcPr>
           <w:p>
@@ -2556,13 +2825,13 @@
                 <w:color w:val="000000"/>
                 <w:sz w:val="22"/>
               </w:rPr>
-              <w:t>2.4%</w:t>
-            </w:r>
-          </w:p>
-        </w:tc>
-        <w:tc>
-          <w:tcPr>
-            <w:tcW w:w="522" w:type="dxa"/>
+              <w:t>2.4</w:t>
+            </w:r>
+          </w:p>
+        </w:tc>
+        <w:tc>
+          <w:tcPr>
+            <w:tcW w:w="450" w:type="dxa"/>
             <w:vAlign w:val="bottom"/>
           </w:tcPr>
           <w:p>
@@ -2572,13 +2841,13 @@
                 <w:color w:val="000000"/>
                 <w:sz w:val="22"/>
               </w:rPr>
-              <w:t>15%</w:t>
-            </w:r>
-          </w:p>
-        </w:tc>
-        <w:tc>
-          <w:tcPr>
-            <w:tcW w:w="634" w:type="dxa"/>
+              <w:t>15</w:t>
+            </w:r>
+          </w:p>
+        </w:tc>
+        <w:tc>
+          <w:tcPr>
+            <w:tcW w:w="540" w:type="dxa"/>
             <w:vAlign w:val="bottom"/>
           </w:tcPr>
           <w:p>
@@ -2588,13 +2857,13 @@
                 <w:color w:val="000000"/>
                 <w:sz w:val="22"/>
               </w:rPr>
-              <w:t>40%</w:t>
-            </w:r>
-          </w:p>
-        </w:tc>
-        <w:tc>
-          <w:tcPr>
-            <w:tcW w:w="634" w:type="dxa"/>
+              <w:t>40</w:t>
+            </w:r>
+          </w:p>
+        </w:tc>
+        <w:tc>
+          <w:tcPr>
+            <w:tcW w:w="540" w:type="dxa"/>
             <w:vAlign w:val="bottom"/>
           </w:tcPr>
           <w:p>
@@ -2604,13 +2873,13 @@
                 <w:color w:val="000000"/>
                 <w:sz w:val="22"/>
               </w:rPr>
-              <w:t>8.5%</w:t>
-            </w:r>
-          </w:p>
-        </w:tc>
-        <w:tc>
-          <w:tcPr>
-            <w:tcW w:w="467" w:type="dxa"/>
+              <w:t>8.5</w:t>
+            </w:r>
+          </w:p>
+        </w:tc>
+        <w:tc>
+          <w:tcPr>
+            <w:tcW w:w="450" w:type="dxa"/>
             <w:vAlign w:val="bottom"/>
           </w:tcPr>
           <w:p>
@@ -2620,13 +2889,13 @@
                 <w:color w:val="000000"/>
                 <w:sz w:val="22"/>
               </w:rPr>
-              <w:t>8%</w:t>
-            </w:r>
-          </w:p>
-        </w:tc>
-        <w:tc>
-          <w:tcPr>
-            <w:tcW w:w="467" w:type="dxa"/>
+              <w:t>8</w:t>
+            </w:r>
+          </w:p>
+        </w:tc>
+        <w:tc>
+          <w:tcPr>
+            <w:tcW w:w="450" w:type="dxa"/>
             <w:vAlign w:val="bottom"/>
           </w:tcPr>
           <w:p>
@@ -2636,13 +2905,13 @@
                 <w:color w:val="000000"/>
                 <w:sz w:val="22"/>
               </w:rPr>
-              <w:t>25%</w:t>
-            </w:r>
-          </w:p>
-        </w:tc>
-        <w:tc>
-          <w:tcPr>
-            <w:tcW w:w="467" w:type="dxa"/>
+              <w:t>25</w:t>
+            </w:r>
+          </w:p>
+        </w:tc>
+        <w:tc>
+          <w:tcPr>
+            <w:tcW w:w="450" w:type="dxa"/>
             <w:vAlign w:val="bottom"/>
           </w:tcPr>
           <w:p>
@@ -2652,13 +2921,13 @@
                 <w:color w:val="000000"/>
                 <w:sz w:val="22"/>
               </w:rPr>
-              <w:t>19%</w:t>
-            </w:r>
-          </w:p>
-        </w:tc>
-        <w:tc>
-          <w:tcPr>
-            <w:tcW w:w="467" w:type="dxa"/>
+              <w:t>19</w:t>
+            </w:r>
+          </w:p>
+        </w:tc>
+        <w:tc>
+          <w:tcPr>
+            <w:tcW w:w="450" w:type="dxa"/>
             <w:vAlign w:val="bottom"/>
           </w:tcPr>
           <w:p>
@@ -2668,13 +2937,13 @@
                 <w:color w:val="000000"/>
                 <w:sz w:val="22"/>
               </w:rPr>
-              <w:t>23%</w:t>
-            </w:r>
-          </w:p>
-        </w:tc>
-        <w:tc>
-          <w:tcPr>
-            <w:tcW w:w="745" w:type="dxa"/>
+              <w:t>23</w:t>
+            </w:r>
+          </w:p>
+        </w:tc>
+        <w:tc>
+          <w:tcPr>
+            <w:tcW w:w="661" w:type="dxa"/>
             <w:vAlign w:val="bottom"/>
           </w:tcPr>
           <w:p>
@@ -2684,18 +2953,18 @@
                 <w:color w:val="000000"/>
                 <w:sz w:val="22"/>
               </w:rPr>
-              <w:t>14.58%</w:t>
+              <w:t>14.58</w:t>
             </w:r>
           </w:p>
         </w:tc>
       </w:tr>
       <w:tr>
         <w:trPr>
-          <w:trHeight w:val="110"/>
+          <w:trHeight w:val="121"/>
         </w:trPr>
         <w:tc>
           <w:tcPr>
-            <w:tcW w:w="220" w:type="dxa"/>
+            <w:tcW w:w="265" w:type="dxa"/>
           </w:tcPr>
           <w:p>
             <w:r>
@@ -2705,7 +2974,7 @@
         </w:tc>
         <w:tc>
           <w:tcPr>
-            <w:tcW w:w="522" w:type="dxa"/>
+            <w:tcW w:w="540" w:type="dxa"/>
             <w:vAlign w:val="bottom"/>
           </w:tcPr>
           <w:p>
@@ -2715,13 +2984,13 @@
                 <w:color w:val="000000"/>
                 <w:sz w:val="22"/>
               </w:rPr>
-              <w:t>.76%</w:t>
-            </w:r>
-          </w:p>
-        </w:tc>
-        <w:tc>
-          <w:tcPr>
-            <w:tcW w:w="522" w:type="dxa"/>
+              <w:t>.76</w:t>
+            </w:r>
+          </w:p>
+        </w:tc>
+        <w:tc>
+          <w:tcPr>
+            <w:tcW w:w="450" w:type="dxa"/>
             <w:vAlign w:val="bottom"/>
           </w:tcPr>
           <w:p>
@@ -2731,13 +3000,13 @@
                 <w:color w:val="000000"/>
                 <w:sz w:val="22"/>
               </w:rPr>
-              <w:t>8.4%</w:t>
-            </w:r>
-          </w:p>
-        </w:tc>
-        <w:tc>
-          <w:tcPr>
-            <w:tcW w:w="522" w:type="dxa"/>
+              <w:t>8.4</w:t>
+            </w:r>
+          </w:p>
+        </w:tc>
+        <w:tc>
+          <w:tcPr>
+            <w:tcW w:w="450" w:type="dxa"/>
             <w:vAlign w:val="bottom"/>
           </w:tcPr>
           <w:p>
@@ -2747,13 +3016,13 @@
                 <w:color w:val="000000"/>
                 <w:sz w:val="22"/>
               </w:rPr>
-              <w:t>6.1%</w:t>
-            </w:r>
-          </w:p>
-        </w:tc>
-        <w:tc>
-          <w:tcPr>
-            <w:tcW w:w="634" w:type="dxa"/>
+              <w:t>6.1</w:t>
+            </w:r>
+          </w:p>
+        </w:tc>
+        <w:tc>
+          <w:tcPr>
+            <w:tcW w:w="540" w:type="dxa"/>
             <w:vAlign w:val="bottom"/>
           </w:tcPr>
           <w:p>
@@ -2763,13 +3032,13 @@
                 <w:color w:val="000000"/>
                 <w:sz w:val="22"/>
               </w:rPr>
-              <w:t>0.17%</w:t>
-            </w:r>
-          </w:p>
-        </w:tc>
-        <w:tc>
-          <w:tcPr>
-            <w:tcW w:w="634" w:type="dxa"/>
+              <w:t>0.17</w:t>
+            </w:r>
+          </w:p>
+        </w:tc>
+        <w:tc>
+          <w:tcPr>
+            <w:tcW w:w="540" w:type="dxa"/>
             <w:vAlign w:val="bottom"/>
           </w:tcPr>
           <w:p>
@@ -2779,13 +3048,13 @@
                 <w:color w:val="000000"/>
                 <w:sz w:val="22"/>
               </w:rPr>
-              <w:t>16.9%</w:t>
-            </w:r>
-          </w:p>
-        </w:tc>
-        <w:tc>
-          <w:tcPr>
-            <w:tcW w:w="467" w:type="dxa"/>
+              <w:t>16.9</w:t>
+            </w:r>
+          </w:p>
+        </w:tc>
+        <w:tc>
+          <w:tcPr>
+            <w:tcW w:w="450" w:type="dxa"/>
             <w:vAlign w:val="bottom"/>
           </w:tcPr>
           <w:p>
@@ -2795,13 +3064,13 @@
                 <w:color w:val="000000"/>
                 <w:sz w:val="22"/>
               </w:rPr>
-              <w:t>25%</w:t>
-            </w:r>
-          </w:p>
-        </w:tc>
-        <w:tc>
-          <w:tcPr>
-            <w:tcW w:w="467" w:type="dxa"/>
+              <w:t>25</w:t>
+            </w:r>
+          </w:p>
+        </w:tc>
+        <w:tc>
+          <w:tcPr>
+            <w:tcW w:w="450" w:type="dxa"/>
             <w:vAlign w:val="bottom"/>
           </w:tcPr>
           <w:p>
@@ -2811,13 +3080,13 @@
                 <w:color w:val="000000"/>
                 <w:sz w:val="22"/>
               </w:rPr>
-              <w:t>28%</w:t>
-            </w:r>
-          </w:p>
-        </w:tc>
-        <w:tc>
-          <w:tcPr>
-            <w:tcW w:w="467" w:type="dxa"/>
+              <w:t>28</w:t>
+            </w:r>
+          </w:p>
+        </w:tc>
+        <w:tc>
+          <w:tcPr>
+            <w:tcW w:w="450" w:type="dxa"/>
             <w:vAlign w:val="bottom"/>
           </w:tcPr>
           <w:p>
@@ -2827,13 +3096,13 @@
                 <w:color w:val="000000"/>
                 <w:sz w:val="22"/>
               </w:rPr>
-              <w:t>11%</w:t>
-            </w:r>
-          </w:p>
-        </w:tc>
-        <w:tc>
-          <w:tcPr>
-            <w:tcW w:w="467" w:type="dxa"/>
+              <w:t>11</w:t>
+            </w:r>
+          </w:p>
+        </w:tc>
+        <w:tc>
+          <w:tcPr>
+            <w:tcW w:w="450" w:type="dxa"/>
             <w:vAlign w:val="bottom"/>
           </w:tcPr>
           <w:p>
@@ -2843,13 +3112,13 @@
                 <w:color w:val="000000"/>
                 <w:sz w:val="22"/>
               </w:rPr>
-              <w:t>17%</w:t>
-            </w:r>
-          </w:p>
-        </w:tc>
-        <w:tc>
-          <w:tcPr>
-            <w:tcW w:w="745" w:type="dxa"/>
+              <w:t>17</w:t>
+            </w:r>
+          </w:p>
+        </w:tc>
+        <w:tc>
+          <w:tcPr>
+            <w:tcW w:w="661" w:type="dxa"/>
             <w:vAlign w:val="bottom"/>
           </w:tcPr>
           <w:p>
@@ -2859,7 +3128,7 @@
                 <w:color w:val="000000"/>
                 <w:sz w:val="22"/>
               </w:rPr>
-              <w:t>12.6%</w:t>
+              <w:t>12.6</w:t>
             </w:r>
           </w:p>
         </w:tc>
@@ -2881,7 +3150,6 @@
         <w:rPr>
           <w:noProof/>
         </w:rPr>
-        <w:lastRenderedPageBreak/>
         <w:drawing>
           <wp:inline distT="0" distB="0" distL="0" distR="0" wp14:anchorId="204BEF8A" wp14:editId="42331CBF">
             <wp:extent cx="3108960" cy="2743200"/>
@@ -2896,7 +3164,7 @@
             <wp:cNvGraphicFramePr/>
             <a:graphic xmlns:a="http://schemas.openxmlformats.org/drawingml/2006/main">
               <a:graphicData uri="http://schemas.openxmlformats.org/drawingml/2006/chart">
-                <c:chart xmlns:c="http://schemas.openxmlformats.org/drawingml/2006/chart" xmlns:r="http://schemas.openxmlformats.org/officeDocument/2006/relationships" r:id="rId9"/>
+                <c:chart xmlns:c="http://schemas.openxmlformats.org/drawingml/2006/chart" xmlns:r="http://schemas.openxmlformats.org/officeDocument/2006/relationships" r:id="rId12"/>
               </a:graphicData>
             </a:graphic>
           </wp:inline>
@@ -2911,14 +3179,27 @@
       <w:r>
         <w:t xml:space="preserve">Figure </w:t>
       </w:r>
-      <w:fldSimple w:instr=" SEQ Figure \* ARABIC ">
-        <w:r>
-          <w:rPr>
-            <w:noProof/>
-          </w:rPr>
-          <w:t>2</w:t>
-        </w:r>
-      </w:fldSimple>
+      <w:r>
+        <w:fldChar w:fldCharType="begin"/>
+      </w:r>
+      <w:r>
+        <w:instrText xml:space="preserve"> SEQ Figure \* ARABIC </w:instrText>
+      </w:r>
+      <w:r>
+        <w:fldChar w:fldCharType="separate"/>
+      </w:r>
+      <w:r>
+        <w:rPr>
+          <w:noProof/>
+        </w:rPr>
+        <w:t>3</w:t>
+      </w:r>
+      <w:r>
+        <w:rPr>
+          <w:noProof/>
+        </w:rPr>
+        <w:fldChar w:fldCharType="end"/>
+      </w:r>
       <w:r>
         <w:t xml:space="preserve">: Ration comment to code </w:t>
       </w:r>
@@ -2971,14 +3252,30 @@
       <w:r>
         <w:t xml:space="preserve">Table </w:t>
       </w:r>
-      <w:fldSimple w:instr=" SEQ Table \* ARABIC ">
-        <w:r>
-          <w:rPr>
-            <w:noProof/>
-          </w:rPr>
-          <w:t>3</w:t>
-        </w:r>
-      </w:fldSimple>
+      <w:r>
+        <w:fldChar w:fldCharType="begin"/>
+      </w:r>
+      <w:r>
+        <w:instrText xml:space="preserve"> SEQ Table \* AR</w:instrText>
+      </w:r>
+      <w:r>
+        <w:instrText xml:space="preserve">ABIC </w:instrText>
+      </w:r>
+      <w:r>
+        <w:fldChar w:fldCharType="separate"/>
+      </w:r>
+      <w:r>
+        <w:rPr>
+          <w:noProof/>
+        </w:rPr>
+        <w:t>3</w:t>
+      </w:r>
+      <w:r>
+        <w:rPr>
+          <w:noProof/>
+        </w:rPr>
+        <w:fldChar w:fldCharType="end"/>
+      </w:r>
       <w:r>
         <w:t>:Executable Lines of Code comparison</w:t>
       </w:r>
@@ -3538,7 +3835,7 @@
             <wp:cNvGraphicFramePr/>
             <a:graphic xmlns:a="http://schemas.openxmlformats.org/drawingml/2006/main">
               <a:graphicData uri="http://schemas.openxmlformats.org/drawingml/2006/chart">
-                <c:chart xmlns:c="http://schemas.openxmlformats.org/drawingml/2006/chart" xmlns:r="http://schemas.openxmlformats.org/officeDocument/2006/relationships" r:id="rId10"/>
+                <c:chart xmlns:c="http://schemas.openxmlformats.org/drawingml/2006/chart" xmlns:r="http://schemas.openxmlformats.org/officeDocument/2006/relationships" r:id="rId13"/>
               </a:graphicData>
             </a:graphic>
           </wp:inline>
@@ -3553,14 +3850,27 @@
       <w:r>
         <w:t xml:space="preserve">Figure </w:t>
       </w:r>
-      <w:fldSimple w:instr=" SEQ Figure \* ARABIC ">
-        <w:r>
-          <w:rPr>
-            <w:noProof/>
-          </w:rPr>
-          <w:t>3</w:t>
-        </w:r>
-      </w:fldSimple>
+      <w:r>
+        <w:fldChar w:fldCharType="begin"/>
+      </w:r>
+      <w:r>
+        <w:instrText xml:space="preserve"> SEQ Figure \* ARABIC </w:instrText>
+      </w:r>
+      <w:r>
+        <w:fldChar w:fldCharType="separate"/>
+      </w:r>
+      <w:r>
+        <w:rPr>
+          <w:noProof/>
+        </w:rPr>
+        <w:t>4</w:t>
+      </w:r>
+      <w:r>
+        <w:rPr>
+          <w:noProof/>
+        </w:rPr>
+        <w:fldChar w:fldCharType="end"/>
+      </w:r>
       <w:r>
         <w:t>:Executable Lines of Code Comparison</w:t>
       </w:r>
@@ -3607,14 +3917,27 @@
       <w:r>
         <w:t xml:space="preserve">Table </w:t>
       </w:r>
-      <w:fldSimple w:instr=" SEQ Table \* ARABIC ">
-        <w:r>
-          <w:rPr>
-            <w:noProof/>
-          </w:rPr>
-          <w:t>4</w:t>
-        </w:r>
-      </w:fldSimple>
+      <w:r>
+        <w:fldChar w:fldCharType="begin"/>
+      </w:r>
+      <w:r>
+        <w:instrText xml:space="preserve"> SEQ Table \* ARABIC </w:instrText>
+      </w:r>
+      <w:r>
+        <w:fldChar w:fldCharType="separate"/>
+      </w:r>
+      <w:r>
+        <w:rPr>
+          <w:noProof/>
+        </w:rPr>
+        <w:t>4</w:t>
+      </w:r>
+      <w:r>
+        <w:rPr>
+          <w:noProof/>
+        </w:rPr>
+        <w:fldChar w:fldCharType="end"/>
+      </w:r>
       <w:r>
         <w:t>:Number of Function comparison</w:t>
       </w:r>
@@ -4234,7 +4557,7 @@
             <wp:cNvGraphicFramePr/>
             <a:graphic xmlns:a="http://schemas.openxmlformats.org/drawingml/2006/main">
               <a:graphicData uri="http://schemas.openxmlformats.org/drawingml/2006/chart">
-                <c:chart xmlns:c="http://schemas.openxmlformats.org/drawingml/2006/chart" xmlns:r="http://schemas.openxmlformats.org/officeDocument/2006/relationships" r:id="rId11"/>
+                <c:chart xmlns:c="http://schemas.openxmlformats.org/drawingml/2006/chart" xmlns:r="http://schemas.openxmlformats.org/officeDocument/2006/relationships" r:id="rId14"/>
               </a:graphicData>
             </a:graphic>
           </wp:inline>
@@ -4253,14 +4576,27 @@
       <w:r>
         <w:t xml:space="preserve">Figure </w:t>
       </w:r>
-      <w:fldSimple w:instr=" SEQ Figure \* ARABIC ">
-        <w:r>
-          <w:rPr>
-            <w:noProof/>
-          </w:rPr>
-          <w:t>4</w:t>
-        </w:r>
-      </w:fldSimple>
+      <w:r>
+        <w:fldChar w:fldCharType="begin"/>
+      </w:r>
+      <w:r>
+        <w:instrText xml:space="preserve"> SEQ Figure \* ARABIC </w:instrText>
+      </w:r>
+      <w:r>
+        <w:fldChar w:fldCharType="separate"/>
+      </w:r>
+      <w:r>
+        <w:rPr>
+          <w:noProof/>
+        </w:rPr>
+        <w:t>5</w:t>
+      </w:r>
+      <w:r>
+        <w:rPr>
+          <w:noProof/>
+        </w:rPr>
+        <w:fldChar w:fldCharType="end"/>
+      </w:r>
       <w:r>
         <w:t>:</w:t>
       </w:r>
@@ -4309,7 +4645,11 @@
         <w:t>The Figure 4 shows that</w:t>
       </w:r>
       <w:r>
-        <w:t xml:space="preserve"> 4 out of 10</w:t>
+        <w:t xml:space="preserve"> 4 out of </w:t>
+      </w:r>
+      <w:r>
+        <w:lastRenderedPageBreak/>
+        <w:t>10</w:t>
       </w:r>
       <w:r>
         <w:t xml:space="preserve"> JavaScript projects have </w:t>
@@ -4343,14 +4683,27 @@
       <w:r>
         <w:t xml:space="preserve">Table </w:t>
       </w:r>
-      <w:fldSimple w:instr=" SEQ Table \* ARABIC ">
-        <w:r>
-          <w:rPr>
-            <w:noProof/>
-          </w:rPr>
-          <w:t>5</w:t>
-        </w:r>
-      </w:fldSimple>
+      <w:r>
+        <w:fldChar w:fldCharType="begin"/>
+      </w:r>
+      <w:r>
+        <w:instrText xml:space="preserve"> SEQ Table \* ARABIC </w:instrText>
+      </w:r>
+      <w:r>
+        <w:fldChar w:fldCharType="separate"/>
+      </w:r>
+      <w:r>
+        <w:rPr>
+          <w:noProof/>
+        </w:rPr>
+        <w:t>5</w:t>
+      </w:r>
+      <w:r>
+        <w:rPr>
+          <w:noProof/>
+        </w:rPr>
+        <w:fldChar w:fldCharType="end"/>
+      </w:r>
       <w:r>
         <w:t>:</w:t>
       </w:r>
@@ -4797,14 +5150,27 @@
       <w:r>
         <w:t xml:space="preserve">Table </w:t>
       </w:r>
-      <w:fldSimple w:instr=" SEQ Table \* ARABIC ">
-        <w:r>
-          <w:rPr>
-            <w:noProof/>
-          </w:rPr>
-          <w:t>6</w:t>
-        </w:r>
-      </w:fldSimple>
+      <w:r>
+        <w:fldChar w:fldCharType="begin"/>
+      </w:r>
+      <w:r>
+        <w:instrText xml:space="preserve"> SEQ Table \* ARABIC </w:instrText>
+      </w:r>
+      <w:r>
+        <w:fldChar w:fldCharType="separate"/>
+      </w:r>
+      <w:r>
+        <w:rPr>
+          <w:noProof/>
+        </w:rPr>
+        <w:t>6</w:t>
+      </w:r>
+      <w:r>
+        <w:rPr>
+          <w:noProof/>
+        </w:rPr>
+        <w:fldChar w:fldCharType="end"/>
+      </w:r>
       <w:r>
         <w:t>:Maintainablity Index with LOC of TypeScript Projects</w:t>
       </w:r>
@@ -5244,7 +5610,6 @@
         <w:rPr>
           <w:noProof/>
         </w:rPr>
-        <w:lastRenderedPageBreak/>
         <w:drawing>
           <wp:inline distT="0" distB="0" distL="0" distR="0" wp14:anchorId="741520F7" wp14:editId="4ED3291B">
             <wp:extent cx="3143250" cy="3705225"/>
@@ -5259,7 +5624,7 @@
             <wp:cNvGraphicFramePr/>
             <a:graphic xmlns:a="http://schemas.openxmlformats.org/drawingml/2006/main">
               <a:graphicData uri="http://schemas.openxmlformats.org/drawingml/2006/chart">
-                <c:chart xmlns:c="http://schemas.openxmlformats.org/drawingml/2006/chart" xmlns:r="http://schemas.openxmlformats.org/officeDocument/2006/relationships" r:id="rId12"/>
+                <c:chart xmlns:c="http://schemas.openxmlformats.org/drawingml/2006/chart" xmlns:r="http://schemas.openxmlformats.org/officeDocument/2006/relationships" r:id="rId15"/>
               </a:graphicData>
             </a:graphic>
           </wp:inline>
@@ -5274,14 +5639,27 @@
       <w:r>
         <w:t xml:space="preserve">Figure </w:t>
       </w:r>
-      <w:fldSimple w:instr=" SEQ Figure \* ARABIC ">
-        <w:r>
-          <w:rPr>
-            <w:noProof/>
-          </w:rPr>
-          <w:t>5</w:t>
-        </w:r>
-      </w:fldSimple>
+      <w:r>
+        <w:fldChar w:fldCharType="begin"/>
+      </w:r>
+      <w:r>
+        <w:instrText xml:space="preserve"> SEQ Figure \* ARABIC </w:instrText>
+      </w:r>
+      <w:r>
+        <w:fldChar w:fldCharType="separate"/>
+      </w:r>
+      <w:r>
+        <w:rPr>
+          <w:noProof/>
+        </w:rPr>
+        <w:t>6</w:t>
+      </w:r>
+      <w:r>
+        <w:rPr>
+          <w:noProof/>
+        </w:rPr>
+        <w:fldChar w:fldCharType="end"/>
+      </w:r>
       <w:r>
         <w:t>: Maintainability Comparison</w:t>
       </w:r>
@@ -5303,12 +5681,16 @@
         <w:t xml:space="preserve"> But for larger projects TypeScript project show tendency to have better maintainability level than JavaScript.</w:t>
       </w:r>
     </w:p>
+    <w:p/>
     <w:p>
       <w:pPr>
         <w:jc w:val="center"/>
       </w:pPr>
       <w:r>
         <w:t>V</w:t>
+      </w:r>
+      <w:r>
+        <w:t>I</w:t>
       </w:r>
       <w:r>
         <w:t>I</w:t>
@@ -5377,8 +5759,6 @@
       <w:r>
         <w:t xml:space="preserve"> more maintainability of TypeScript projects than JavaScript for larger size projects.</w:t>
       </w:r>
-      <w:bookmarkStart w:id="0" w:name="_GoBack"/>
-      <w:bookmarkEnd w:id="0"/>
     </w:p>
     <w:sdt>
       <w:sdtPr>
@@ -5415,7 +5795,11 @@
           <w:sdtContent>
             <w:p>
               <w:pPr>
-                <w:pStyle w:val="NoSpacing"/>
+                <w:rPr>
+                  <w:rFonts w:asciiTheme="minorHAnsi" w:hAnsiTheme="minorHAnsi"/>
+                  <w:noProof/>
+                  <w:sz w:val="22"/>
+                </w:rPr>
               </w:pPr>
               <w:r>
                 <w:fldChar w:fldCharType="begin"/>
@@ -5440,12 +5824,12 @@
                 <w:tblLook w:val="04A0" w:firstRow="1" w:lastRow="0" w:firstColumn="1" w:lastColumn="0" w:noHBand="0" w:noVBand="1"/>
               </w:tblPr>
               <w:tblGrid>
-                <w:gridCol w:w="309"/>
-                <w:gridCol w:w="4947"/>
+                <w:gridCol w:w="408"/>
+                <w:gridCol w:w="4848"/>
               </w:tblGrid>
               <w:tr>
                 <w:trPr>
-                  <w:divId w:val="1583174841"/>
+                  <w:divId w:val="2075202331"/>
                   <w:tblCellSpacing w:w="15" w:type="dxa"/>
                 </w:trPr>
                 <w:tc>
@@ -5493,7 +5877,7 @@
               </w:tr>
               <w:tr>
                 <w:trPr>
-                  <w:divId w:val="1583174841"/>
+                  <w:divId w:val="2075202331"/>
                   <w:tblCellSpacing w:w="15" w:type="dxa"/>
                 </w:trPr>
                 <w:tc>
@@ -5540,15 +5924,7 @@
                         <w:iCs/>
                         <w:noProof/>
                       </w:rPr>
-                      <w:t xml:space="preserve">6th Workshop of </w:t>
-                    </w:r>
-                    <w:r>
-                      <w:rPr>
-                        <w:i/>
-                        <w:iCs/>
-                        <w:noProof/>
-                      </w:rPr>
-                      <w:t>Software Quality, Analysis, Monitoring, Improvement, and Applications</w:t>
+                      <w:t>6th Workshop of Software Quality, Analysis, Monitoring, Improvement, and Applications</w:t>
                     </w:r>
                     <w:r>
                       <w:rPr>
@@ -5561,7 +5937,7 @@
               </w:tr>
               <w:tr>
                 <w:trPr>
-                  <w:divId w:val="1583174841"/>
+                  <w:divId w:val="2075202331"/>
                   <w:tblCellSpacing w:w="15" w:type="dxa"/>
                 </w:trPr>
                 <w:tc>
@@ -5621,7 +5997,7 @@
               </w:tr>
               <w:tr>
                 <w:trPr>
-                  <w:divId w:val="1583174841"/>
+                  <w:divId w:val="2075202331"/>
                   <w:tblCellSpacing w:w="15" w:type="dxa"/>
                 </w:trPr>
                 <w:tc>
@@ -5681,7 +6057,7 @@
               </w:tr>
               <w:tr>
                 <w:trPr>
-                  <w:divId w:val="1583174841"/>
+                  <w:divId w:val="2075202331"/>
                   <w:tblCellSpacing w:w="15" w:type="dxa"/>
                 </w:trPr>
                 <w:tc>
@@ -5741,7 +6117,7 @@
               </w:tr>
               <w:tr>
                 <w:trPr>
-                  <w:divId w:val="1583174841"/>
+                  <w:divId w:val="2075202331"/>
                   <w:tblCellSpacing w:w="15" w:type="dxa"/>
                 </w:trPr>
                 <w:tc>
@@ -5801,7 +6177,7 @@
               </w:tr>
               <w:tr>
                 <w:trPr>
-                  <w:divId w:val="1583174841"/>
+                  <w:divId w:val="2075202331"/>
                   <w:tblCellSpacing w:w="15" w:type="dxa"/>
                 </w:trPr>
                 <w:tc>
@@ -5861,7 +6237,7 @@
               </w:tr>
               <w:tr>
                 <w:trPr>
-                  <w:divId w:val="1583174841"/>
+                  <w:divId w:val="2075202331"/>
                   <w:tblCellSpacing w:w="15" w:type="dxa"/>
                 </w:trPr>
                 <w:tc>
@@ -5921,7 +6297,7 @@
               </w:tr>
               <w:tr>
                 <w:trPr>
-                  <w:divId w:val="1583174841"/>
+                  <w:divId w:val="2075202331"/>
                   <w:tblCellSpacing w:w="15" w:type="dxa"/>
                 </w:trPr>
                 <w:tc>
@@ -5968,7 +6344,16 @@
                         <w:iCs/>
                         <w:noProof/>
                       </w:rPr>
-                      <w:t>ICSE '16 Proceedings of the 38th International Conference on Software Engineering</w:t>
+                      <w:t xml:space="preserve">ICSE </w:t>
+                    </w:r>
+                    <w:r>
+                      <w:rPr>
+                        <w:i/>
+                        <w:iCs/>
+                        <w:noProof/>
+                      </w:rPr>
+                      <w:lastRenderedPageBreak/>
+                      <w:t>'16 Proceedings of the 38th International Conference on Software Engineering</w:t>
                     </w:r>
                     <w:r>
                       <w:rPr>
@@ -5979,10 +6364,57 @@
                   </w:p>
                 </w:tc>
               </w:tr>
+              <w:tr>
+                <w:trPr>
+                  <w:divId w:val="2075202331"/>
+                  <w:tblCellSpacing w:w="15" w:type="dxa"/>
+                </w:trPr>
+                <w:tc>
+                  <w:tcPr>
+                    <w:tcW w:w="50" w:type="pct"/>
+                    <w:hideMark/>
+                  </w:tcPr>
+                  <w:p>
+                    <w:pPr>
+                      <w:pStyle w:val="Bibliography"/>
+                      <w:rPr>
+                        <w:noProof/>
+                      </w:rPr>
+                    </w:pPr>
+                    <w:r>
+                      <w:rPr>
+                        <w:noProof/>
+                      </w:rPr>
+                      <w:lastRenderedPageBreak/>
+                      <w:t xml:space="preserve">[10] </w:t>
+                    </w:r>
+                  </w:p>
+                </w:tc>
+                <w:tc>
+                  <w:tcPr>
+                    <w:tcW w:w="0" w:type="auto"/>
+                    <w:hideMark/>
+                  </w:tcPr>
+                  <w:p>
+                    <w:pPr>
+                      <w:pStyle w:val="Bibliography"/>
+                      <w:rPr>
+                        <w:noProof/>
+                      </w:rPr>
+                    </w:pPr>
+                    <w:r>
+                      <w:rPr>
+                        <w:noProof/>
+                      </w:rPr>
+                      <w:t>V. . R. Basili, G. Caldiera and H. D. Rombach, "THE GOAL QUESTION METRIC APPROACH," PDF retrieved, 2019.</w:t>
+                    </w:r>
+                  </w:p>
+                </w:tc>
+              </w:tr>
             </w:tbl>
             <w:p>
               <w:pPr>
-                <w:divId w:val="1583174841"/>
+                <w:divId w:val="2075202331"/>
                 <w:rPr>
                   <w:rFonts w:eastAsia="Times New Roman"/>
                   <w:noProof/>
@@ -6045,10 +6477,7 @@
         <w:pStyle w:val="NoSpacing"/>
       </w:pPr>
       <w:r>
-        <w:t>c</w:t>
-      </w:r>
-      <w:r>
-        <w:t>-4: Connect four</w:t>
+        <w:t>a-p: Audio player</w:t>
       </w:r>
     </w:p>
     <w:p>
@@ -6056,7 +6485,10 @@
         <w:pStyle w:val="NoSpacing"/>
       </w:pPr>
       <w:r>
-        <w:t>g: Gomoku</w:t>
+        <w:t>c</w:t>
+      </w:r>
+      <w:r>
+        <w:t>-4: Connect four</w:t>
       </w:r>
     </w:p>
     <w:p>
@@ -6064,7 +6496,7 @@
         <w:pStyle w:val="NoSpacing"/>
       </w:pPr>
       <w:r>
-        <w:t>m-d: Mario dodger</w:t>
+        <w:t>g: Gomoku</w:t>
       </w:r>
     </w:p>
     <w:p>
@@ -6072,7 +6504,7 @@
         <w:pStyle w:val="NoSpacing"/>
       </w:pPr>
       <w:r>
-        <w:t>v-p: Video player</w:t>
+        <w:t>js: JavaScript</w:t>
       </w:r>
     </w:p>
     <w:p>
@@ -6080,7 +6512,7 @@
         <w:pStyle w:val="NoSpacing"/>
       </w:pPr>
       <w:r>
-        <w:t>a-p: Audio player</w:t>
+        <w:t>m-d: Mario dodger</w:t>
       </w:r>
     </w:p>
     <w:p>
@@ -6088,7 +6520,7 @@
         <w:pStyle w:val="NoSpacing"/>
       </w:pPr>
       <w:r>
-        <w:t>v-c: Video to MP3 converter</w:t>
+        <w:t>m: Messenger</w:t>
       </w:r>
     </w:p>
     <w:p>
@@ -6104,15 +6536,17 @@
         <w:pStyle w:val="NoSpacing"/>
       </w:pPr>
       <w:r>
-        <w:t>m: Messenger</w:t>
+        <w:t>ts: TypeScript</w:t>
       </w:r>
     </w:p>
     <w:p>
       <w:pPr>
         <w:pStyle w:val="NoSpacing"/>
       </w:pPr>
-      <w:r>
-        <w:t>v-d: Video downloader</w:t>
+      <w:bookmarkStart w:id="0" w:name="_GoBack"/>
+      <w:bookmarkEnd w:id="0"/>
+      <w:r>
+        <w:t>v-c: Video to MP3 converter</w:t>
       </w:r>
     </w:p>
     <w:p>
@@ -6120,7 +6554,7 @@
         <w:pStyle w:val="NoSpacing"/>
       </w:pPr>
       <w:r>
-        <w:t>js: JavaScript</w:t>
+        <w:t>v-d: Video downloader</w:t>
       </w:r>
     </w:p>
     <w:p>
@@ -6128,7 +6562,7 @@
         <w:pStyle w:val="NoSpacing"/>
       </w:pPr>
       <w:r>
-        <w:t>ts: TypeScript</w:t>
+        <w:t>v-p: Video player</w:t>
       </w:r>
     </w:p>
     <w:p>
@@ -6185,7 +6619,6 @@
         <w:pStyle w:val="NoSpacing"/>
       </w:pPr>
       <w:r>
-        <w:lastRenderedPageBreak/>
         <w:t>2</w:t>
       </w:r>
       <w:r>
@@ -8340,6 +8773,18 @@
     <w:unhideWhenUsed/>
     <w:rsid w:val="00C162BB"/>
   </w:style>
+  <w:style w:type="character" w:styleId="Hyperlink">
+    <w:name w:val="Hyperlink"/>
+    <w:basedOn w:val="DefaultParagraphFont"/>
+    <w:uiPriority w:val="99"/>
+    <w:semiHidden/>
+    <w:unhideWhenUsed/>
+    <w:rsid w:val="00CD6755"/>
+    <w:rPr>
+      <w:color w:val="0000FF"/>
+      <w:u w:val="single"/>
+    </w:rPr>
+  </w:style>
 </w:styles>
 </file>
 
@@ -14257,11 +14702,41 @@
     <b:City>New York</b:City>
     <b:RefOrder>9</b:RefOrder>
   </b:Source>
+  <b:Source>
+    <b:Tag>Bas19</b:Tag>
+    <b:SourceType>Report</b:SourceType>
+    <b:Guid>{0B9F109B-1238-4E2A-839F-6B8E9F3BDB05}</b:Guid>
+    <b:Title>THE GOAL QUESTION METRIC APPROACH</b:Title>
+    <b:Year>2019</b:Year>
+    <b:Author>
+      <b:Author>
+        <b:NameList>
+          <b:Person>
+            <b:Last>Basili</b:Last>
+            <b:Middle> R</b:Middle>
+            <b:First>Victor</b:First>
+          </b:Person>
+          <b:Person>
+            <b:Last>Caldiera</b:Last>
+            <b:First>Gianluigi</b:First>
+          </b:Person>
+          <b:Person>
+            <b:Last>Rombach</b:Last>
+            <b:Middle>Dieter</b:Middle>
+            <b:First>H</b:First>
+          </b:Person>
+        </b:NameList>
+      </b:Author>
+    </b:Author>
+    <b:JournalName>PDF retrieved</b:JournalName>
+    <b:Publisher>PDF retrieved</b:Publisher>
+    <b:RefOrder>10</b:RefOrder>
+  </b:Source>
 </b:Sources>
 </file>
 
 <file path=customXml/itemProps1.xml><?xml version="1.0" encoding="utf-8"?>
-<ds:datastoreItem xmlns:ds="http://schemas.openxmlformats.org/officeDocument/2006/customXml" ds:itemID="{1C2D5711-CF2A-4908-B4BB-1F5C26091E28}">
+<ds:datastoreItem xmlns:ds="http://schemas.openxmlformats.org/officeDocument/2006/customXml" ds:itemID="{55993288-5DE8-4C8B-8C89-1152C516ACC6}">
   <ds:schemaRefs>
     <ds:schemaRef ds:uri="http://schemas.openxmlformats.org/officeDocument/2006/bibliography"/>
   </ds:schemaRefs>

</xml_diff>